<commit_message>
Writeup reformatting and PDF form added
Reformatted to explain project work better and added PDF to be easier to open and read.
</commit_message>
<xml_diff>
--- a/Project/Project 2 ANSYS DOE and Design Optimization.docx
+++ b/Project/Project 2 ANSYS DOE and Design Optimization.docx
@@ -186,341 +186,22 @@
         <w:spacing w:after="0" w:line="360" w:lineRule="auto"/>
         <w:rPr>
           <w:rFonts w:ascii="Cambria" w:hAnsi="Cambria" w:cs="Arial"/>
-          <w:sz w:val="28"/>
-          <w:szCs w:val="28"/>
-        </w:rPr>
-      </w:pPr>
-    </w:p>
-    <w:p>
-      <w:pPr>
-        <w:spacing w:after="0" w:line="360" w:lineRule="auto"/>
-        <w:rPr>
-          <w:rFonts w:ascii="Cambria" w:hAnsi="Cambria" w:cs="Arial"/>
-          <w:sz w:val="28"/>
-          <w:szCs w:val="28"/>
-        </w:rPr>
-      </w:pPr>
-      <w:r>
-        <w:rPr>
-          <w:rFonts w:ascii="Cambria" w:hAnsi="Cambria" w:cs="Arial"/>
-          <w:sz w:val="28"/>
-          <w:szCs w:val="28"/>
-        </w:rPr>
-        <w:t>Design Variables:</w:t>
-      </w:r>
-    </w:p>
-    <w:p>
-      <w:pPr>
-        <w:pStyle w:val="ListParagraph"/>
-        <w:numPr>
-          <w:ilvl w:val="0"/>
-          <w:numId w:val="1"/>
-        </w:numPr>
-        <w:spacing w:after="0" w:line="360" w:lineRule="auto"/>
-        <w:rPr>
-          <w:rFonts w:ascii="Cambria" w:hAnsi="Cambria" w:cs="Arial"/>
-          <w:sz w:val="28"/>
-          <w:szCs w:val="28"/>
-        </w:rPr>
-      </w:pPr>
-      <w:r>
-        <w:rPr>
-          <w:rFonts w:ascii="Cambria" w:hAnsi="Cambria" w:cs="Arial"/>
-          <w:sz w:val="28"/>
-          <w:szCs w:val="28"/>
-        </w:rPr>
-        <w:t>Rotor Thickness</w:t>
-      </w:r>
-    </w:p>
-    <w:p>
-      <w:pPr>
-        <w:pStyle w:val="ListParagraph"/>
-        <w:numPr>
-          <w:ilvl w:val="0"/>
-          <w:numId w:val="1"/>
-        </w:numPr>
-        <w:spacing w:after="0" w:line="360" w:lineRule="auto"/>
-        <w:rPr>
-          <w:rFonts w:ascii="Cambria" w:hAnsi="Cambria" w:cs="Arial"/>
-          <w:sz w:val="28"/>
-          <w:szCs w:val="28"/>
-        </w:rPr>
-      </w:pPr>
-      <w:r>
-        <w:rPr>
-          <w:rFonts w:ascii="Cambria" w:hAnsi="Cambria" w:cs="Arial"/>
-          <w:sz w:val="28"/>
-          <w:szCs w:val="28"/>
-        </w:rPr>
-        <w:t>Rotor Outer Diameter</w:t>
-      </w:r>
-    </w:p>
-    <w:p>
-      <w:pPr>
-        <w:pStyle w:val="ListParagraph"/>
-        <w:numPr>
-          <w:ilvl w:val="0"/>
-          <w:numId w:val="1"/>
-        </w:numPr>
-        <w:spacing w:after="0" w:line="360" w:lineRule="auto"/>
-        <w:rPr>
-          <w:rFonts w:ascii="Cambria" w:hAnsi="Cambria" w:cs="Arial"/>
-          <w:sz w:val="28"/>
-          <w:szCs w:val="28"/>
-        </w:rPr>
-      </w:pPr>
-      <w:r>
-        <w:rPr>
-          <w:rFonts w:ascii="Cambria" w:hAnsi="Cambria" w:cs="Arial"/>
-          <w:sz w:val="28"/>
-          <w:szCs w:val="28"/>
-        </w:rPr>
-        <w:t>Rotor Inner Diameter</w:t>
-      </w:r>
-    </w:p>
-    <w:p>
-      <w:pPr>
-        <w:spacing w:after="0" w:line="360" w:lineRule="auto"/>
-        <w:rPr>
-          <w:rFonts w:ascii="Cambria" w:hAnsi="Cambria" w:cs="Arial"/>
-          <w:sz w:val="28"/>
-          <w:szCs w:val="28"/>
-        </w:rPr>
-      </w:pPr>
-    </w:p>
-    <w:p>
-      <w:pPr>
-        <w:spacing w:after="0" w:line="360" w:lineRule="auto"/>
-        <w:rPr>
-          <w:rFonts w:ascii="Cambria" w:hAnsi="Cambria" w:cs="Arial"/>
-          <w:sz w:val="28"/>
-          <w:szCs w:val="28"/>
-        </w:rPr>
-      </w:pPr>
-      <w:r>
-        <w:rPr>
-          <w:rFonts w:ascii="Cambria" w:hAnsi="Cambria" w:cs="Arial"/>
-          <w:sz w:val="28"/>
-          <w:szCs w:val="28"/>
-        </w:rPr>
-        <w:t>Design Constraints:</w:t>
-      </w:r>
-    </w:p>
-    <w:p>
-      <w:pPr>
-        <w:pStyle w:val="ListParagraph"/>
-        <w:numPr>
-          <w:ilvl w:val="0"/>
-          <w:numId w:val="1"/>
-        </w:numPr>
-        <w:spacing w:after="0" w:line="360" w:lineRule="auto"/>
-        <w:rPr>
-          <w:rFonts w:ascii="Cambria" w:hAnsi="Cambria" w:cs="Arial"/>
-          <w:sz w:val="28"/>
-          <w:szCs w:val="28"/>
-        </w:rPr>
-      </w:pPr>
-      <w:r>
-        <w:rPr>
-          <w:rFonts w:ascii="Cambria" w:hAnsi="Cambria" w:cs="Arial"/>
-          <w:sz w:val="28"/>
-          <w:szCs w:val="28"/>
-        </w:rPr>
-        <w:t>124mm &lt; Rotor Outer Diameter &lt; 160mm</w:t>
-      </w:r>
-    </w:p>
-    <w:p>
-      <w:pPr>
-        <w:pStyle w:val="ListParagraph"/>
-        <w:numPr>
-          <w:ilvl w:val="0"/>
-          <w:numId w:val="1"/>
-        </w:numPr>
-        <w:spacing w:after="0" w:line="360" w:lineRule="auto"/>
-        <w:rPr>
-          <w:rFonts w:ascii="Cambria" w:hAnsi="Cambria" w:cs="Arial"/>
-          <w:sz w:val="28"/>
-          <w:szCs w:val="28"/>
-        </w:rPr>
-      </w:pPr>
-      <w:r>
-        <w:rPr>
-          <w:rFonts w:ascii="Cambria" w:hAnsi="Cambria" w:cs="Arial"/>
-          <w:sz w:val="28"/>
-          <w:szCs w:val="28"/>
-        </w:rPr>
-        <w:t>66mm &lt; Rotor Inner Diameter &lt; 90mm</w:t>
-      </w:r>
-    </w:p>
-    <w:p>
-      <w:pPr>
-        <w:pStyle w:val="ListParagraph"/>
-        <w:numPr>
-          <w:ilvl w:val="0"/>
-          <w:numId w:val="1"/>
-        </w:numPr>
-        <w:spacing w:after="0" w:line="360" w:lineRule="auto"/>
-        <w:rPr>
-          <w:rFonts w:ascii="Cambria" w:hAnsi="Cambria" w:cs="Arial"/>
-          <w:sz w:val="28"/>
-          <w:szCs w:val="28"/>
-        </w:rPr>
-      </w:pPr>
-      <w:r>
-        <w:rPr>
-          <w:rFonts w:ascii="Cambria" w:hAnsi="Cambria" w:cs="Arial"/>
-          <w:sz w:val="28"/>
-          <w:szCs w:val="28"/>
-        </w:rPr>
-        <w:t>15mm &lt; Rotor Thickness &lt; 25mm</w:t>
-      </w:r>
-    </w:p>
-    <w:p>
-      <w:pPr>
-        <w:spacing w:after="0" w:line="360" w:lineRule="auto"/>
-        <w:rPr>
-          <w:rFonts w:ascii="Cambria" w:hAnsi="Cambria" w:cs="Arial"/>
-          <w:sz w:val="28"/>
-          <w:szCs w:val="28"/>
-        </w:rPr>
-      </w:pPr>
-    </w:p>
-    <w:p>
-      <w:pPr>
-        <w:spacing w:after="0" w:line="360" w:lineRule="auto"/>
-        <w:rPr>
-          <w:rFonts w:ascii="Cambria" w:hAnsi="Cambria" w:cs="Arial"/>
-          <w:sz w:val="28"/>
-          <w:szCs w:val="28"/>
-        </w:rPr>
-      </w:pPr>
-      <w:r>
-        <w:rPr>
-          <w:rFonts w:ascii="Cambria" w:hAnsi="Cambria" w:cs="Arial"/>
-          <w:sz w:val="28"/>
-          <w:szCs w:val="28"/>
-        </w:rPr>
-        <w:t>Design Objectives:</w:t>
-      </w:r>
-    </w:p>
-    <w:p>
-      <w:pPr>
-        <w:pStyle w:val="ListParagraph"/>
-        <w:numPr>
-          <w:ilvl w:val="0"/>
-          <w:numId w:val="1"/>
-        </w:numPr>
-        <w:spacing w:after="0" w:line="360" w:lineRule="auto"/>
-        <w:rPr>
-          <w:rFonts w:ascii="Cambria" w:hAnsi="Cambria" w:cs="Arial"/>
-          <w:sz w:val="28"/>
-          <w:szCs w:val="28"/>
-        </w:rPr>
-      </w:pPr>
-      <w:r>
-        <w:rPr>
-          <w:rFonts w:ascii="Cambria" w:hAnsi="Cambria" w:cs="Arial"/>
-          <w:sz w:val="28"/>
-          <w:szCs w:val="28"/>
-        </w:rPr>
-        <w:t>Design a brake disc for emergency braking conditions with minimal volume</w:t>
-      </w:r>
-    </w:p>
-    <w:p>
-      <w:pPr>
-        <w:pStyle w:val="ListParagraph"/>
-        <w:numPr>
-          <w:ilvl w:val="0"/>
-          <w:numId w:val="1"/>
-        </w:numPr>
-        <w:spacing w:after="0" w:line="360" w:lineRule="auto"/>
-        <w:rPr>
-          <w:rFonts w:ascii="Cambria" w:hAnsi="Cambria" w:cs="Arial"/>
-          <w:sz w:val="28"/>
-          <w:szCs w:val="28"/>
-        </w:rPr>
-      </w:pPr>
-      <w:r>
-        <w:rPr>
-          <w:rFonts w:ascii="Cambria" w:hAnsi="Cambria" w:cs="Arial"/>
-          <w:sz w:val="28"/>
-          <w:szCs w:val="28"/>
-        </w:rPr>
-        <w:t>Minimize the maximum stress in the brake disc</w:t>
-      </w:r>
-    </w:p>
-    <w:p>
-      <w:pPr>
-        <w:pStyle w:val="ListParagraph"/>
-        <w:numPr>
-          <w:ilvl w:val="0"/>
-          <w:numId w:val="1"/>
-        </w:numPr>
-        <w:spacing w:after="0" w:line="360" w:lineRule="auto"/>
-        <w:rPr>
-          <w:rFonts w:ascii="Cambria" w:hAnsi="Cambria" w:cs="Arial"/>
-          <w:sz w:val="28"/>
-          <w:szCs w:val="28"/>
-        </w:rPr>
-      </w:pPr>
-      <w:r>
-        <w:rPr>
-          <w:rFonts w:ascii="Cambria" w:hAnsi="Cambria" w:cs="Arial"/>
-          <w:sz w:val="28"/>
-          <w:szCs w:val="28"/>
-        </w:rPr>
-        <w:t>Maximize the first natural frequency of the brake disc</w:t>
-      </w:r>
-    </w:p>
-    <w:p>
-      <w:pPr>
-        <w:pStyle w:val="ListParagraph"/>
-        <w:numPr>
-          <w:ilvl w:val="0"/>
-          <w:numId w:val="1"/>
-        </w:numPr>
-        <w:spacing w:after="0" w:line="360" w:lineRule="auto"/>
-        <w:rPr>
-          <w:rFonts w:ascii="Cambria" w:hAnsi="Cambria" w:cs="Arial"/>
-          <w:sz w:val="28"/>
-          <w:szCs w:val="28"/>
-        </w:rPr>
-      </w:pPr>
-      <w:r>
-        <w:rPr>
-          <w:rFonts w:ascii="Cambria" w:hAnsi="Cambria" w:cs="Arial"/>
-          <w:sz w:val="28"/>
-          <w:szCs w:val="28"/>
-        </w:rPr>
-        <w:t>Minimize the maximum temperature in the brake disc</w:t>
-      </w:r>
-    </w:p>
-    <w:p>
-      <w:pPr>
-        <w:spacing w:after="0" w:line="360" w:lineRule="auto"/>
-        <w:rPr>
-          <w:rFonts w:ascii="Cambria" w:hAnsi="Cambria" w:cs="Arial"/>
-          <w:sz w:val="28"/>
-          <w:szCs w:val="28"/>
-        </w:rPr>
-      </w:pPr>
-    </w:p>
-    <w:p>
-      <w:pPr>
-        <w:spacing w:after="0" w:line="360" w:lineRule="auto"/>
-        <w:rPr>
-          <w:rFonts w:ascii="Cambria" w:hAnsi="Cambria" w:cs="Arial"/>
-          <w:sz w:val="28"/>
-          <w:szCs w:val="28"/>
-        </w:rPr>
-      </w:pPr>
-      <w:r>
-        <w:rPr>
-          <w:rFonts w:ascii="Cambria" w:hAnsi="Cambria" w:cs="Arial"/>
-          <w:sz w:val="28"/>
-          <w:szCs w:val="28"/>
-        </w:rPr>
-        <w:t>Potential Trade Offs:</w:t>
+          <w:b/>
+          <w:bCs/>
+          <w:sz w:val="28"/>
+          <w:szCs w:val="28"/>
+        </w:rPr>
+      </w:pPr>
+      <w:r>
+        <w:rPr>
+          <w:rFonts w:ascii="Cambria" w:hAnsi="Cambria" w:cs="Arial"/>
+          <w:b/>
+          <w:bCs/>
+          <w:sz w:val="28"/>
+          <w:szCs w:val="28"/>
+        </w:rPr>
+        <w:lastRenderedPageBreak/>
+        <w:t>Optimization Problem</w:t>
       </w:r>
     </w:p>
     <w:p>
@@ -539,6 +220,38 @@
           <w:szCs w:val="28"/>
         </w:rPr>
         <w:tab/>
+        <w:t xml:space="preserve">This project involves the optimization of a brake </w:t>
+      </w:r>
+      <w:r>
+        <w:rPr>
+          <w:rFonts w:ascii="Cambria" w:hAnsi="Cambria" w:cs="Arial"/>
+          <w:sz w:val="28"/>
+          <w:szCs w:val="28"/>
+        </w:rPr>
+        <w:t xml:space="preserve">rotor for emergency braking conditions </w:t>
+      </w:r>
+      <w:r>
+        <w:rPr>
+          <w:rFonts w:ascii="Cambria" w:hAnsi="Cambria" w:cs="Arial"/>
+          <w:sz w:val="28"/>
+          <w:szCs w:val="28"/>
+        </w:rPr>
+        <w:t xml:space="preserve">with the objectives of minimizing volume, </w:t>
+      </w:r>
+      <w:r>
+        <w:rPr>
+          <w:rFonts w:ascii="Cambria" w:hAnsi="Cambria" w:cs="Arial"/>
+          <w:sz w:val="28"/>
+          <w:szCs w:val="28"/>
+        </w:rPr>
+        <w:t xml:space="preserve">minimizing stress, minimizing maximum temperature, and maximizing the first natural frequency. The Rotor’s outer diameter is constrained between 124mm and 160mm. The minimum is set by the geometry of the brake pad while the maximum is set to a feasible brake rotor size. The rotor inner diameter is constrained between 66mm and 90mm. The rotor thickness is constrained between 15mm and 25mm. The variables in the problem are rotor thickness, rotor outer diameter, and rotor inner diameter. These variables are all continuous as they can be any fractional value between the constraints. </w:t>
+      </w:r>
+      <w:r>
+        <w:rPr>
+          <w:rFonts w:ascii="Cambria" w:hAnsi="Cambria" w:cs="Arial"/>
+          <w:sz w:val="28"/>
+          <w:szCs w:val="28"/>
+        </w:rPr>
         <w:t>The most notable tradeoff is between volume and the other objectives. Decreasing volume has a significant negative impact on stress and temperature results of the rotor.</w:t>
       </w:r>
     </w:p>
@@ -557,84 +270,1350 @@
         <w:spacing w:after="0" w:line="360" w:lineRule="auto"/>
         <w:rPr>
           <w:rFonts w:ascii="Cambria" w:hAnsi="Cambria" w:cs="Arial"/>
-          <w:sz w:val="28"/>
-          <w:szCs w:val="28"/>
-        </w:rPr>
-      </w:pPr>
-      <w:r>
-        <w:rPr>
-          <w:rFonts w:ascii="Cambria" w:hAnsi="Cambria" w:cs="Arial"/>
-          <w:sz w:val="28"/>
-          <w:szCs w:val="28"/>
-        </w:rPr>
-        <w:t>Variable Continuity:</w:t>
-      </w:r>
-      <w:r>
-        <w:rPr>
-          <w:rFonts w:ascii="Cambria" w:hAnsi="Cambria" w:cs="Arial"/>
-          <w:sz w:val="28"/>
-          <w:szCs w:val="28"/>
-        </w:rPr>
-        <w:br/>
-        <w:t>Variables investigated in this analysis are continuous.</w:t>
-      </w:r>
-    </w:p>
-    <w:p>
-      <w:pPr>
-        <w:spacing w:after="0" w:line="360" w:lineRule="auto"/>
-        <w:rPr>
-          <w:rFonts w:ascii="Cambria" w:hAnsi="Cambria" w:cs="Arial"/>
-          <w:sz w:val="28"/>
-          <w:szCs w:val="28"/>
-        </w:rPr>
-      </w:pPr>
-    </w:p>
-    <w:p>
-      <w:pPr>
-        <w:spacing w:after="0" w:line="360" w:lineRule="auto"/>
-        <w:rPr>
-          <w:rFonts w:ascii="Cambria" w:hAnsi="Cambria" w:cs="Arial"/>
-          <w:sz w:val="28"/>
-          <w:szCs w:val="28"/>
-        </w:rPr>
-      </w:pPr>
-      <w:r>
-        <w:rPr>
-          <w:rFonts w:ascii="Cambria" w:hAnsi="Cambria" w:cs="Arial"/>
-          <w:sz w:val="28"/>
-          <w:szCs w:val="28"/>
+          <w:b/>
+          <w:bCs/>
+          <w:sz w:val="28"/>
+          <w:szCs w:val="28"/>
+        </w:rPr>
+      </w:pPr>
+      <w:r>
+        <w:rPr>
+          <w:rFonts w:ascii="Cambria" w:hAnsi="Cambria" w:cs="Arial"/>
+          <w:b/>
+          <w:bCs/>
+          <w:sz w:val="28"/>
+          <w:szCs w:val="28"/>
+        </w:rPr>
+        <w:t>Model Setup</w:t>
+      </w:r>
+    </w:p>
+    <w:p>
+      <w:pPr>
+        <w:spacing w:after="0" w:line="360" w:lineRule="auto"/>
+        <w:ind w:firstLine="720"/>
+        <w:rPr>
+          <w:rFonts w:ascii="Cambria" w:hAnsi="Cambria" w:cs="Arial"/>
+          <w:sz w:val="28"/>
+          <w:szCs w:val="28"/>
+        </w:rPr>
+      </w:pPr>
+      <w:r>
+        <w:rPr>
+          <w:rFonts w:ascii="Cambria" w:hAnsi="Cambria" w:cs="Arial"/>
+          <w:sz w:val="28"/>
+          <w:szCs w:val="28"/>
+        </w:rPr>
+        <w:t xml:space="preserve">The model geometry was provided for the project. This was imported to Ansys and applied to a static structural, transient thermal, and modal analysis. </w:t>
+      </w:r>
+      <w:r>
+        <w:rPr>
+          <w:rFonts w:ascii="Cambria" w:hAnsi="Cambria" w:cs="Arial"/>
+          <w:sz w:val="28"/>
+          <w:szCs w:val="28"/>
+        </w:rPr>
+        <w:t xml:space="preserve">Engineering data was selected for gray cast iron to be applied to the rotor and structural steel to the brake pads. </w:t>
+      </w:r>
+      <w:r>
+        <w:rPr>
+          <w:rFonts w:ascii="Cambria" w:hAnsi="Cambria" w:cs="Arial"/>
+          <w:sz w:val="28"/>
+          <w:szCs w:val="28"/>
+        </w:rPr>
+        <w:t>Ansys “parameters” were shared between the analyses for the problem variables.</w:t>
+      </w:r>
+      <w:r>
+        <w:rPr>
+          <w:rFonts w:ascii="Cambria" w:hAnsi="Cambria" w:cs="Arial"/>
+          <w:sz w:val="28"/>
+          <w:szCs w:val="28"/>
+        </w:rPr>
+        <w:t xml:space="preserve"> The geometry, materials, and setup are shown below:</w:t>
+      </w:r>
+    </w:p>
+    <w:p>
+      <w:pPr>
+        <w:spacing w:after="0" w:line="360" w:lineRule="auto"/>
+        <w:jc w:val="center"/>
+        <w:rPr>
+          <w:rFonts w:ascii="Cambria" w:hAnsi="Cambria" w:cs="Arial"/>
+          <w:sz w:val="28"/>
+          <w:szCs w:val="28"/>
+        </w:rPr>
+      </w:pPr>
+      <w:r>
+        <w:rPr>
+          <w:noProof/>
         </w:rPr>
         <w:lastRenderedPageBreak/>
-        <w:t>Optimization Methods:</w:t>
-      </w:r>
-    </w:p>
-    <w:p>
-      <w:pPr>
-        <w:spacing w:after="0" w:line="360" w:lineRule="auto"/>
-        <w:rPr>
-          <w:rFonts w:ascii="Cambria" w:hAnsi="Cambria" w:cs="Arial"/>
-          <w:sz w:val="28"/>
-          <w:szCs w:val="28"/>
-        </w:rPr>
-      </w:pPr>
-    </w:p>
-    <w:p>
-      <w:pPr>
-        <w:spacing w:after="0" w:line="360" w:lineRule="auto"/>
-        <w:rPr>
-          <w:rFonts w:ascii="Cambria" w:hAnsi="Cambria" w:cs="Arial"/>
-          <w:sz w:val="28"/>
-          <w:szCs w:val="28"/>
-        </w:rPr>
-      </w:pPr>
-      <w:r>
-        <w:rPr>
-          <w:rFonts w:ascii="Cambria" w:hAnsi="Cambria" w:cs="Arial"/>
-          <w:sz w:val="28"/>
-          <w:szCs w:val="28"/>
-        </w:rPr>
-        <w:t>Sensitivity Analysis:</w:t>
-      </w:r>
+        <w:drawing>
+          <wp:inline distT="0" distB="0" distL="0" distR="0" wp14:anchorId="431A01F9" wp14:editId="23335D36">
+            <wp:extent cx="5943600" cy="2948940"/>
+            <wp:effectExtent l="0" t="0" r="0" b="3810"/>
+            <wp:docPr id="1" name="Picture 1" descr="A screenshot of a computer&#10;&#10;Description automatically generated with medium confidence"/>
+            <wp:cNvGraphicFramePr>
+              <a:graphicFrameLocks xmlns:a="http://schemas.openxmlformats.org/drawingml/2006/main" noChangeAspect="1"/>
+            </wp:cNvGraphicFramePr>
+            <a:graphic xmlns:a="http://schemas.openxmlformats.org/drawingml/2006/main">
+              <a:graphicData uri="http://schemas.openxmlformats.org/drawingml/2006/picture">
+                <pic:pic xmlns:pic="http://schemas.openxmlformats.org/drawingml/2006/picture">
+                  <pic:nvPicPr>
+                    <pic:cNvPr id="1" name="Picture 1" descr="A screenshot of a computer&#10;&#10;Description automatically generated with medium confidence"/>
+                    <pic:cNvPicPr/>
+                  </pic:nvPicPr>
+                  <pic:blipFill>
+                    <a:blip r:embed="rId6"/>
+                    <a:stretch>
+                      <a:fillRect/>
+                    </a:stretch>
+                  </pic:blipFill>
+                  <pic:spPr>
+                    <a:xfrm>
+                      <a:off x="0" y="0"/>
+                      <a:ext cx="5943600" cy="2948940"/>
+                    </a:xfrm>
+                    <a:prstGeom prst="rect">
+                      <a:avLst/>
+                    </a:prstGeom>
+                  </pic:spPr>
+                </pic:pic>
+              </a:graphicData>
+            </a:graphic>
+          </wp:inline>
+        </w:drawing>
+      </w:r>
+    </w:p>
+    <w:p>
+      <w:pPr>
+        <w:spacing w:after="0" w:line="360" w:lineRule="auto"/>
+        <w:jc w:val="center"/>
+        <w:rPr>
+          <w:rFonts w:ascii="Cambria" w:hAnsi="Cambria" w:cs="Arial"/>
+          <w:sz w:val="28"/>
+          <w:szCs w:val="28"/>
+        </w:rPr>
+      </w:pPr>
+      <w:r>
+        <w:rPr>
+          <w:noProof/>
+        </w:rPr>
+        <w:drawing>
+          <wp:inline distT="0" distB="0" distL="0" distR="0" wp14:anchorId="58D56BFE" wp14:editId="341854E5">
+            <wp:extent cx="3838575" cy="3497778"/>
+            <wp:effectExtent l="0" t="0" r="0" b="7620"/>
+            <wp:docPr id="2" name="Picture 2" descr="Icon&#10;&#10;Description automatically generated"/>
+            <wp:cNvGraphicFramePr>
+              <a:graphicFrameLocks xmlns:a="http://schemas.openxmlformats.org/drawingml/2006/main" noChangeAspect="1"/>
+            </wp:cNvGraphicFramePr>
+            <a:graphic xmlns:a="http://schemas.openxmlformats.org/drawingml/2006/main">
+              <a:graphicData uri="http://schemas.openxmlformats.org/drawingml/2006/picture">
+                <pic:pic xmlns:pic="http://schemas.openxmlformats.org/drawingml/2006/picture">
+                  <pic:nvPicPr>
+                    <pic:cNvPr id="2" name="Picture 2" descr="Icon&#10;&#10;Description automatically generated"/>
+                    <pic:cNvPicPr/>
+                  </pic:nvPicPr>
+                  <pic:blipFill>
+                    <a:blip r:embed="rId7"/>
+                    <a:stretch>
+                      <a:fillRect/>
+                    </a:stretch>
+                  </pic:blipFill>
+                  <pic:spPr>
+                    <a:xfrm>
+                      <a:off x="0" y="0"/>
+                      <a:ext cx="3844116" cy="3502827"/>
+                    </a:xfrm>
+                    <a:prstGeom prst="rect">
+                      <a:avLst/>
+                    </a:prstGeom>
+                  </pic:spPr>
+                </pic:pic>
+              </a:graphicData>
+            </a:graphic>
+          </wp:inline>
+        </w:drawing>
+      </w:r>
+    </w:p>
+    <w:p>
+      <w:pPr>
+        <w:spacing w:after="0" w:line="360" w:lineRule="auto"/>
+        <w:jc w:val="center"/>
+        <w:rPr>
+          <w:rFonts w:ascii="Cambria" w:hAnsi="Cambria" w:cs="Arial"/>
+          <w:sz w:val="28"/>
+          <w:szCs w:val="28"/>
+        </w:rPr>
+      </w:pPr>
+      <w:r>
+        <w:rPr>
+          <w:noProof/>
+        </w:rPr>
+        <w:lastRenderedPageBreak/>
+        <w:drawing>
+          <wp:inline distT="0" distB="0" distL="0" distR="0" wp14:anchorId="262DD684" wp14:editId="3B8EE7A3">
+            <wp:extent cx="4610100" cy="1644043"/>
+            <wp:effectExtent l="0" t="0" r="0" b="0"/>
+            <wp:docPr id="3" name="Picture 3" descr="Graphical user interface, application, table&#10;&#10;Description automatically generated"/>
+            <wp:cNvGraphicFramePr>
+              <a:graphicFrameLocks xmlns:a="http://schemas.openxmlformats.org/drawingml/2006/main" noChangeAspect="1"/>
+            </wp:cNvGraphicFramePr>
+            <a:graphic xmlns:a="http://schemas.openxmlformats.org/drawingml/2006/main">
+              <a:graphicData uri="http://schemas.openxmlformats.org/drawingml/2006/picture">
+                <pic:pic xmlns:pic="http://schemas.openxmlformats.org/drawingml/2006/picture">
+                  <pic:nvPicPr>
+                    <pic:cNvPr id="3" name="Picture 3" descr="Graphical user interface, application, table&#10;&#10;Description automatically generated"/>
+                    <pic:cNvPicPr/>
+                  </pic:nvPicPr>
+                  <pic:blipFill>
+                    <a:blip r:embed="rId8"/>
+                    <a:stretch>
+                      <a:fillRect/>
+                    </a:stretch>
+                  </pic:blipFill>
+                  <pic:spPr>
+                    <a:xfrm>
+                      <a:off x="0" y="0"/>
+                      <a:ext cx="4614177" cy="1645497"/>
+                    </a:xfrm>
+                    <a:prstGeom prst="rect">
+                      <a:avLst/>
+                    </a:prstGeom>
+                  </pic:spPr>
+                </pic:pic>
+              </a:graphicData>
+            </a:graphic>
+          </wp:inline>
+        </w:drawing>
+      </w:r>
+    </w:p>
+    <w:p>
+      <w:pPr>
+        <w:spacing w:after="0" w:line="360" w:lineRule="auto"/>
+        <w:rPr>
+          <w:rFonts w:ascii="Cambria" w:hAnsi="Cambria" w:cs="Arial"/>
+          <w:b/>
+          <w:bCs/>
+          <w:sz w:val="28"/>
+          <w:szCs w:val="28"/>
+        </w:rPr>
+      </w:pPr>
+    </w:p>
+    <w:p>
+      <w:pPr>
+        <w:spacing w:after="0" w:line="360" w:lineRule="auto"/>
+        <w:ind w:firstLine="720"/>
+        <w:rPr>
+          <w:rFonts w:ascii="Cambria" w:hAnsi="Cambria" w:cs="Arial"/>
+          <w:sz w:val="28"/>
+          <w:szCs w:val="28"/>
+        </w:rPr>
+      </w:pPr>
+      <w:r>
+        <w:rPr>
+          <w:rFonts w:ascii="Cambria" w:hAnsi="Cambria" w:cs="Arial"/>
+          <w:sz w:val="28"/>
+          <w:szCs w:val="28"/>
+        </w:rPr>
+        <w:t>In the static structural model, the rotor is rotated along the y axis at 250 rad/s. A frictional contact is applied to the rotor and the inner surfaces of the pads. The brake pads are constrained in the x and z direction. Finally, a pressure of 10.5 MPA is applied to the outer surfaces of the pads. This setup is shown below:</w:t>
+      </w:r>
+    </w:p>
+    <w:p>
+      <w:pPr>
+        <w:spacing w:after="0" w:line="360" w:lineRule="auto"/>
+        <w:jc w:val="center"/>
+        <w:rPr>
+          <w:rFonts w:ascii="Cambria" w:hAnsi="Cambria" w:cs="Arial"/>
+          <w:sz w:val="28"/>
+          <w:szCs w:val="28"/>
+        </w:rPr>
+      </w:pPr>
+      <w:r>
+        <w:rPr>
+          <w:noProof/>
+        </w:rPr>
+        <w:drawing>
+          <wp:inline distT="0" distB="0" distL="0" distR="0" wp14:anchorId="5DF9171F" wp14:editId="7EC19912">
+            <wp:extent cx="4352925" cy="3405605"/>
+            <wp:effectExtent l="0" t="0" r="0" b="4445"/>
+            <wp:docPr id="4" name="Picture 4" descr="Diagram&#10;&#10;Description automatically generated"/>
+            <wp:cNvGraphicFramePr>
+              <a:graphicFrameLocks xmlns:a="http://schemas.openxmlformats.org/drawingml/2006/main" noChangeAspect="1"/>
+            </wp:cNvGraphicFramePr>
+            <a:graphic xmlns:a="http://schemas.openxmlformats.org/drawingml/2006/main">
+              <a:graphicData uri="http://schemas.openxmlformats.org/drawingml/2006/picture">
+                <pic:pic xmlns:pic="http://schemas.openxmlformats.org/drawingml/2006/picture">
+                  <pic:nvPicPr>
+                    <pic:cNvPr id="4" name="Picture 4" descr="Diagram&#10;&#10;Description automatically generated"/>
+                    <pic:cNvPicPr/>
+                  </pic:nvPicPr>
+                  <pic:blipFill>
+                    <a:blip r:embed="rId9"/>
+                    <a:stretch>
+                      <a:fillRect/>
+                    </a:stretch>
+                  </pic:blipFill>
+                  <pic:spPr>
+                    <a:xfrm>
+                      <a:off x="0" y="0"/>
+                      <a:ext cx="4358152" cy="3409694"/>
+                    </a:xfrm>
+                    <a:prstGeom prst="rect">
+                      <a:avLst/>
+                    </a:prstGeom>
+                  </pic:spPr>
+                </pic:pic>
+              </a:graphicData>
+            </a:graphic>
+          </wp:inline>
+        </w:drawing>
+      </w:r>
+    </w:p>
+    <w:p>
+      <w:pPr>
+        <w:spacing w:after="0" w:line="360" w:lineRule="auto"/>
+        <w:rPr>
+          <w:rFonts w:ascii="Cambria" w:hAnsi="Cambria" w:cs="Arial"/>
+          <w:sz w:val="28"/>
+          <w:szCs w:val="28"/>
+        </w:rPr>
+      </w:pPr>
+    </w:p>
+    <w:p>
+      <w:pPr>
+        <w:spacing w:after="0" w:line="360" w:lineRule="auto"/>
+        <w:rPr>
+          <w:rFonts w:ascii="Cambria" w:hAnsi="Cambria" w:cs="Arial"/>
+          <w:sz w:val="28"/>
+          <w:szCs w:val="28"/>
+        </w:rPr>
+      </w:pPr>
+      <w:r>
+        <w:rPr>
+          <w:rFonts w:ascii="Cambria" w:hAnsi="Cambria" w:cs="Arial"/>
+          <w:sz w:val="28"/>
+          <w:szCs w:val="28"/>
+        </w:rPr>
+        <w:t>In the transient thermal model, only the rotor is analyzed. Boundary conditions for convection are applied to all faces of the rotor at 5 W/m</w:t>
+      </w:r>
+      <w:r>
+        <w:rPr>
+          <w:rFonts w:ascii="Cambria" w:hAnsi="Cambria" w:cs="Arial"/>
+          <w:sz w:val="28"/>
+          <w:szCs w:val="28"/>
+          <w:vertAlign w:val="superscript"/>
+        </w:rPr>
+        <w:t>2</w:t>
+      </w:r>
+      <w:r>
+        <w:rPr>
+          <w:rFonts w:ascii="Cambria" w:hAnsi="Cambria" w:cs="Arial"/>
+          <w:sz w:val="28"/>
+          <w:szCs w:val="28"/>
+        </w:rPr>
+        <w:t xml:space="preserve">. A </w:t>
+      </w:r>
+      <w:r>
+        <w:rPr>
+          <w:rFonts w:ascii="Cambria" w:hAnsi="Cambria" w:cs="Arial"/>
+          <w:sz w:val="28"/>
+          <w:szCs w:val="28"/>
+        </w:rPr>
+        <w:lastRenderedPageBreak/>
+        <w:t>heat flux of 1500 kW/m</w:t>
+      </w:r>
+      <w:r>
+        <w:rPr>
+          <w:rFonts w:ascii="Cambria" w:hAnsi="Cambria" w:cs="Arial"/>
+          <w:sz w:val="28"/>
+          <w:szCs w:val="28"/>
+          <w:vertAlign w:val="superscript"/>
+        </w:rPr>
+        <w:t>2</w:t>
+      </w:r>
+      <w:r>
+        <w:rPr>
+          <w:rFonts w:ascii="Cambria" w:hAnsi="Cambria" w:cs="Arial"/>
+          <w:sz w:val="28"/>
+          <w:szCs w:val="28"/>
+        </w:rPr>
+        <w:t xml:space="preserve"> is applied to the surface of the rotor which contacts the pads (throughout the rotor rotation)</w:t>
+      </w:r>
+      <w:r>
+        <w:rPr>
+          <w:rFonts w:ascii="Cambria" w:hAnsi="Cambria" w:cs="Arial"/>
+          <w:sz w:val="28"/>
+          <w:szCs w:val="28"/>
+        </w:rPr>
+        <w:t>. This setup is shown below:</w:t>
+      </w:r>
+    </w:p>
+    <w:p>
+      <w:pPr>
+        <w:spacing w:after="0" w:line="360" w:lineRule="auto"/>
+        <w:jc w:val="center"/>
+        <w:rPr>
+          <w:rFonts w:ascii="Cambria" w:hAnsi="Cambria" w:cs="Arial"/>
+          <w:sz w:val="28"/>
+          <w:szCs w:val="28"/>
+        </w:rPr>
+      </w:pPr>
+      <w:r>
+        <w:rPr>
+          <w:noProof/>
+        </w:rPr>
+        <w:drawing>
+          <wp:inline distT="0" distB="0" distL="0" distR="0" wp14:anchorId="5CDA55FD" wp14:editId="19842816">
+            <wp:extent cx="4467225" cy="3439189"/>
+            <wp:effectExtent l="0" t="0" r="0" b="8890"/>
+            <wp:docPr id="5" name="Picture 5" descr="Diagram, schematic&#10;&#10;Description automatically generated"/>
+            <wp:cNvGraphicFramePr>
+              <a:graphicFrameLocks xmlns:a="http://schemas.openxmlformats.org/drawingml/2006/main" noChangeAspect="1"/>
+            </wp:cNvGraphicFramePr>
+            <a:graphic xmlns:a="http://schemas.openxmlformats.org/drawingml/2006/main">
+              <a:graphicData uri="http://schemas.openxmlformats.org/drawingml/2006/picture">
+                <pic:pic xmlns:pic="http://schemas.openxmlformats.org/drawingml/2006/picture">
+                  <pic:nvPicPr>
+                    <pic:cNvPr id="5" name="Picture 5" descr="Diagram, schematic&#10;&#10;Description automatically generated"/>
+                    <pic:cNvPicPr/>
+                  </pic:nvPicPr>
+                  <pic:blipFill>
+                    <a:blip r:embed="rId10"/>
+                    <a:stretch>
+                      <a:fillRect/>
+                    </a:stretch>
+                  </pic:blipFill>
+                  <pic:spPr>
+                    <a:xfrm>
+                      <a:off x="0" y="0"/>
+                      <a:ext cx="4470293" cy="3441551"/>
+                    </a:xfrm>
+                    <a:prstGeom prst="rect">
+                      <a:avLst/>
+                    </a:prstGeom>
+                  </pic:spPr>
+                </pic:pic>
+              </a:graphicData>
+            </a:graphic>
+          </wp:inline>
+        </w:drawing>
+      </w:r>
+    </w:p>
+    <w:p>
+      <w:pPr>
+        <w:spacing w:after="0" w:line="360" w:lineRule="auto"/>
+        <w:jc w:val="both"/>
+        <w:rPr>
+          <w:rFonts w:ascii="Cambria" w:hAnsi="Cambria" w:cs="Arial"/>
+          <w:sz w:val="28"/>
+          <w:szCs w:val="28"/>
+        </w:rPr>
+      </w:pPr>
+    </w:p>
+    <w:p>
+      <w:pPr>
+        <w:spacing w:after="0" w:line="360" w:lineRule="auto"/>
+        <w:jc w:val="both"/>
+        <w:rPr>
+          <w:rFonts w:ascii="Cambria" w:hAnsi="Cambria" w:cs="Arial"/>
+          <w:sz w:val="28"/>
+          <w:szCs w:val="28"/>
+        </w:rPr>
+      </w:pPr>
+      <w:r>
+        <w:rPr>
+          <w:rFonts w:ascii="Cambria" w:hAnsi="Cambria" w:cs="Arial"/>
+          <w:sz w:val="28"/>
+          <w:szCs w:val="28"/>
+        </w:rPr>
+        <w:t>In the modal model, only the rotor is analyzed. The 7</w:t>
+      </w:r>
+      <w:r>
+        <w:rPr>
+          <w:rFonts w:ascii="Cambria" w:hAnsi="Cambria" w:cs="Arial"/>
+          <w:sz w:val="28"/>
+          <w:szCs w:val="28"/>
+          <w:vertAlign w:val="superscript"/>
+        </w:rPr>
+        <w:t>th</w:t>
+      </w:r>
+      <w:r>
+        <w:rPr>
+          <w:rFonts w:ascii="Cambria" w:hAnsi="Cambria" w:cs="Arial"/>
+          <w:sz w:val="28"/>
+          <w:szCs w:val="28"/>
+        </w:rPr>
+        <w:t xml:space="preserve"> mode of vibration is the only one of interest. This setup is shown below:</w:t>
+      </w:r>
+    </w:p>
+    <w:p>
+      <w:pPr>
+        <w:spacing w:after="0" w:line="360" w:lineRule="auto"/>
+        <w:jc w:val="center"/>
+        <w:rPr>
+          <w:rFonts w:ascii="Cambria" w:hAnsi="Cambria" w:cs="Arial"/>
+          <w:sz w:val="28"/>
+          <w:szCs w:val="28"/>
+        </w:rPr>
+      </w:pPr>
+      <w:r>
+        <w:rPr>
+          <w:noProof/>
+        </w:rPr>
+        <w:lastRenderedPageBreak/>
+        <w:drawing>
+          <wp:inline distT="0" distB="0" distL="0" distR="0" wp14:anchorId="5FF36B6F" wp14:editId="1180FCD3">
+            <wp:extent cx="4272165" cy="3333750"/>
+            <wp:effectExtent l="0" t="0" r="0" b="0"/>
+            <wp:docPr id="6" name="Picture 6" descr="Diagram&#10;&#10;Description automatically generated"/>
+            <wp:cNvGraphicFramePr>
+              <a:graphicFrameLocks xmlns:a="http://schemas.openxmlformats.org/drawingml/2006/main" noChangeAspect="1"/>
+            </wp:cNvGraphicFramePr>
+            <a:graphic xmlns:a="http://schemas.openxmlformats.org/drawingml/2006/main">
+              <a:graphicData uri="http://schemas.openxmlformats.org/drawingml/2006/picture">
+                <pic:pic xmlns:pic="http://schemas.openxmlformats.org/drawingml/2006/picture">
+                  <pic:nvPicPr>
+                    <pic:cNvPr id="6" name="Picture 6" descr="Diagram&#10;&#10;Description automatically generated"/>
+                    <pic:cNvPicPr/>
+                  </pic:nvPicPr>
+                  <pic:blipFill>
+                    <a:blip r:embed="rId11"/>
+                    <a:stretch>
+                      <a:fillRect/>
+                    </a:stretch>
+                  </pic:blipFill>
+                  <pic:spPr>
+                    <a:xfrm>
+                      <a:off x="0" y="0"/>
+                      <a:ext cx="4278302" cy="3338539"/>
+                    </a:xfrm>
+                    <a:prstGeom prst="rect">
+                      <a:avLst/>
+                    </a:prstGeom>
+                  </pic:spPr>
+                </pic:pic>
+              </a:graphicData>
+            </a:graphic>
+          </wp:inline>
+        </w:drawing>
+      </w:r>
+    </w:p>
+    <w:p>
+      <w:pPr>
+        <w:spacing w:after="0" w:line="360" w:lineRule="auto"/>
+        <w:jc w:val="both"/>
+        <w:rPr>
+          <w:rFonts w:ascii="Cambria" w:hAnsi="Cambria" w:cs="Arial"/>
+          <w:sz w:val="28"/>
+          <w:szCs w:val="28"/>
+        </w:rPr>
+      </w:pPr>
+    </w:p>
+    <w:p>
+      <w:pPr>
+        <w:spacing w:after="0" w:line="360" w:lineRule="auto"/>
+        <w:rPr>
+          <w:rFonts w:ascii="Cambria" w:hAnsi="Cambria" w:cs="Arial"/>
+          <w:b/>
+          <w:bCs/>
+          <w:sz w:val="28"/>
+          <w:szCs w:val="28"/>
+        </w:rPr>
+      </w:pPr>
+      <w:r>
+        <w:rPr>
+          <w:rFonts w:ascii="Cambria" w:hAnsi="Cambria" w:cs="Arial"/>
+          <w:b/>
+          <w:bCs/>
+          <w:sz w:val="28"/>
+          <w:szCs w:val="28"/>
+        </w:rPr>
+        <w:t>Optimization</w:t>
+      </w:r>
+    </w:p>
+    <w:p>
+      <w:pPr>
+        <w:spacing w:after="0" w:line="360" w:lineRule="auto"/>
+        <w:rPr>
+          <w:rFonts w:ascii="Cambria" w:hAnsi="Cambria" w:cs="Arial"/>
+          <w:sz w:val="28"/>
+          <w:szCs w:val="28"/>
+        </w:rPr>
+      </w:pPr>
+      <w:r>
+        <w:rPr>
+          <w:rFonts w:ascii="Cambria" w:hAnsi="Cambria" w:cs="Arial"/>
+          <w:b/>
+          <w:bCs/>
+          <w:sz w:val="28"/>
+          <w:szCs w:val="28"/>
+        </w:rPr>
+        <w:tab/>
+      </w:r>
+      <w:r>
+        <w:rPr>
+          <w:rFonts w:ascii="Cambria" w:hAnsi="Cambria" w:cs="Arial"/>
+          <w:sz w:val="28"/>
+          <w:szCs w:val="28"/>
+        </w:rPr>
+        <w:t xml:space="preserve">The parameter set is connected to the Ansys response surface module. Design of experiments is set with the appropriate constraints for the three design variables. Latin Hypercube Sampling Design is chosen for design of experiments. </w:t>
+      </w:r>
+      <w:r>
+        <w:rPr>
+          <w:rFonts w:ascii="Cambria" w:hAnsi="Cambria" w:cs="Arial"/>
+          <w:sz w:val="28"/>
+          <w:szCs w:val="28"/>
+        </w:rPr>
+        <w:t xml:space="preserve">16 design points are created. </w:t>
+      </w:r>
+      <w:r>
+        <w:rPr>
+          <w:rFonts w:ascii="Cambria" w:hAnsi="Cambria" w:cs="Arial"/>
+          <w:sz w:val="28"/>
+          <w:szCs w:val="28"/>
+        </w:rPr>
+        <w:t xml:space="preserve"> </w:t>
+      </w:r>
+      <w:r>
+        <w:rPr>
+          <w:rFonts w:ascii="Cambria" w:hAnsi="Cambria" w:cs="Arial"/>
+          <w:sz w:val="28"/>
+          <w:szCs w:val="28"/>
+        </w:rPr>
+        <w:t xml:space="preserve">This is then connected to an Ansys optimization module set to use the </w:t>
+      </w:r>
+      <w:proofErr w:type="spellStart"/>
+      <w:r>
+        <w:rPr>
+          <w:rFonts w:ascii="Cambria" w:hAnsi="Cambria" w:cs="Arial"/>
+          <w:sz w:val="28"/>
+          <w:szCs w:val="28"/>
+        </w:rPr>
+        <w:t>multiobjective</w:t>
+      </w:r>
+      <w:proofErr w:type="spellEnd"/>
+      <w:r>
+        <w:rPr>
+          <w:rFonts w:ascii="Cambria" w:hAnsi="Cambria" w:cs="Arial"/>
+          <w:sz w:val="28"/>
+          <w:szCs w:val="28"/>
+        </w:rPr>
+        <w:t xml:space="preserve"> genetic algorithm (MOGA) method</w:t>
+      </w:r>
+      <w:r>
+        <w:rPr>
+          <w:rFonts w:ascii="Cambria" w:hAnsi="Cambria" w:cs="Arial"/>
+          <w:sz w:val="28"/>
+          <w:szCs w:val="28"/>
+        </w:rPr>
+        <w:t xml:space="preserve"> with the objectives discussed above. This returns the following design points: </w:t>
+      </w:r>
+    </w:p>
+    <w:p>
+      <w:pPr>
+        <w:spacing w:after="0" w:line="360" w:lineRule="auto"/>
+        <w:jc w:val="center"/>
+        <w:rPr>
+          <w:rFonts w:ascii="Cambria" w:hAnsi="Cambria" w:cs="Arial"/>
+          <w:sz w:val="28"/>
+          <w:szCs w:val="28"/>
+        </w:rPr>
+      </w:pPr>
+      <w:r>
+        <w:rPr>
+          <w:noProof/>
+        </w:rPr>
+        <w:drawing>
+          <wp:inline distT="0" distB="0" distL="0" distR="0" wp14:anchorId="27D0F35E" wp14:editId="12232FF9">
+            <wp:extent cx="5905500" cy="699070"/>
+            <wp:effectExtent l="0" t="0" r="0" b="6350"/>
+            <wp:docPr id="7" name="Picture 7"/>
+            <wp:cNvGraphicFramePr>
+              <a:graphicFrameLocks xmlns:a="http://schemas.openxmlformats.org/drawingml/2006/main" noChangeAspect="1"/>
+            </wp:cNvGraphicFramePr>
+            <a:graphic xmlns:a="http://schemas.openxmlformats.org/drawingml/2006/main">
+              <a:graphicData uri="http://schemas.openxmlformats.org/drawingml/2006/picture">
+                <pic:pic xmlns:pic="http://schemas.openxmlformats.org/drawingml/2006/picture">
+                  <pic:nvPicPr>
+                    <pic:cNvPr id="1" name=""/>
+                    <pic:cNvPicPr/>
+                  </pic:nvPicPr>
+                  <pic:blipFill>
+                    <a:blip r:embed="rId12"/>
+                    <a:stretch>
+                      <a:fillRect/>
+                    </a:stretch>
+                  </pic:blipFill>
+                  <pic:spPr>
+                    <a:xfrm>
+                      <a:off x="0" y="0"/>
+                      <a:ext cx="5922874" cy="701127"/>
+                    </a:xfrm>
+                    <a:prstGeom prst="rect">
+                      <a:avLst/>
+                    </a:prstGeom>
+                  </pic:spPr>
+                </pic:pic>
+              </a:graphicData>
+            </a:graphic>
+          </wp:inline>
+        </w:drawing>
+      </w:r>
+    </w:p>
+    <w:p>
+      <w:pPr>
+        <w:spacing w:after="0" w:line="360" w:lineRule="auto"/>
+        <w:jc w:val="center"/>
+        <w:rPr>
+          <w:rFonts w:ascii="Cambria" w:hAnsi="Cambria" w:cs="Arial"/>
+          <w:sz w:val="28"/>
+          <w:szCs w:val="28"/>
+        </w:rPr>
+      </w:pPr>
+    </w:p>
+    <w:p>
+      <w:pPr>
+        <w:spacing w:after="0" w:line="360" w:lineRule="auto"/>
+        <w:rPr>
+          <w:rFonts w:ascii="Cambria" w:hAnsi="Cambria" w:cs="Arial"/>
+          <w:b/>
+          <w:bCs/>
+          <w:sz w:val="28"/>
+          <w:szCs w:val="28"/>
+        </w:rPr>
+      </w:pPr>
+      <w:r>
+        <w:rPr>
+          <w:rFonts w:ascii="Cambria" w:hAnsi="Cambria" w:cs="Arial"/>
+          <w:b/>
+          <w:bCs/>
+          <w:sz w:val="28"/>
+          <w:szCs w:val="28"/>
+        </w:rPr>
+        <w:t>Sensitivity</w:t>
+      </w:r>
+    </w:p>
+    <w:p>
+      <w:pPr>
+        <w:spacing w:after="0" w:line="360" w:lineRule="auto"/>
+        <w:rPr>
+          <w:rFonts w:ascii="Cambria" w:hAnsi="Cambria" w:cs="Arial"/>
+          <w:sz w:val="28"/>
+          <w:szCs w:val="28"/>
+        </w:rPr>
+      </w:pPr>
+      <w:r>
+        <w:rPr>
+          <w:rFonts w:ascii="Cambria" w:hAnsi="Cambria" w:cs="Arial"/>
+          <w:b/>
+          <w:bCs/>
+          <w:sz w:val="28"/>
+          <w:szCs w:val="28"/>
+        </w:rPr>
+        <w:tab/>
+      </w:r>
+      <w:r>
+        <w:rPr>
+          <w:rFonts w:ascii="Cambria" w:hAnsi="Cambria" w:cs="Arial"/>
+          <w:sz w:val="28"/>
+          <w:szCs w:val="28"/>
+        </w:rPr>
+        <w:t>Ansys plots the sensitivity of the variables as shown below:</w:t>
+      </w:r>
+    </w:p>
+    <w:p>
+      <w:pPr>
+        <w:spacing w:after="0" w:line="360" w:lineRule="auto"/>
+        <w:jc w:val="center"/>
+        <w:rPr>
+          <w:rFonts w:ascii="Cambria" w:hAnsi="Cambria" w:cs="Arial"/>
+          <w:sz w:val="28"/>
+          <w:szCs w:val="28"/>
+        </w:rPr>
+      </w:pPr>
+      <w:r>
+        <w:rPr>
+          <w:noProof/>
+        </w:rPr>
+        <w:lastRenderedPageBreak/>
+        <w:drawing>
+          <wp:inline distT="0" distB="0" distL="0" distR="0" wp14:anchorId="57FE25C7" wp14:editId="0D4E40A5">
+            <wp:extent cx="5867400" cy="1947024"/>
+            <wp:effectExtent l="0" t="0" r="0" b="0"/>
+            <wp:docPr id="8" name="Picture 8" descr="Chart, bar chart&#10;&#10;Description automatically generated"/>
+            <wp:cNvGraphicFramePr>
+              <a:graphicFrameLocks xmlns:a="http://schemas.openxmlformats.org/drawingml/2006/main" noChangeAspect="1"/>
+            </wp:cNvGraphicFramePr>
+            <a:graphic xmlns:a="http://schemas.openxmlformats.org/drawingml/2006/main">
+              <a:graphicData uri="http://schemas.openxmlformats.org/drawingml/2006/picture">
+                <pic:pic xmlns:pic="http://schemas.openxmlformats.org/drawingml/2006/picture">
+                  <pic:nvPicPr>
+                    <pic:cNvPr id="8" name="Picture 8" descr="Chart, bar chart&#10;&#10;Description automatically generated"/>
+                    <pic:cNvPicPr/>
+                  </pic:nvPicPr>
+                  <pic:blipFill>
+                    <a:blip r:embed="rId13"/>
+                    <a:stretch>
+                      <a:fillRect/>
+                    </a:stretch>
+                  </pic:blipFill>
+                  <pic:spPr>
+                    <a:xfrm>
+                      <a:off x="0" y="0"/>
+                      <a:ext cx="5867873" cy="1947181"/>
+                    </a:xfrm>
+                    <a:prstGeom prst="rect">
+                      <a:avLst/>
+                    </a:prstGeom>
+                  </pic:spPr>
+                </pic:pic>
+              </a:graphicData>
+            </a:graphic>
+          </wp:inline>
+        </w:drawing>
+      </w:r>
+    </w:p>
+    <w:p>
+      <w:pPr>
+        <w:spacing w:after="0" w:line="360" w:lineRule="auto"/>
+        <w:rPr>
+          <w:rFonts w:ascii="Cambria" w:hAnsi="Cambria" w:cs="Arial"/>
+          <w:sz w:val="28"/>
+          <w:szCs w:val="28"/>
+        </w:rPr>
+      </w:pPr>
+    </w:p>
+    <w:p>
+      <w:pPr>
+        <w:spacing w:after="0" w:line="360" w:lineRule="auto"/>
+        <w:rPr>
+          <w:rFonts w:ascii="Cambria" w:hAnsi="Cambria" w:cs="Arial"/>
+          <w:sz w:val="28"/>
+          <w:szCs w:val="28"/>
+        </w:rPr>
+      </w:pPr>
+      <w:r>
+        <w:rPr>
+          <w:rFonts w:ascii="Cambria" w:hAnsi="Cambria" w:cs="Arial"/>
+          <w:sz w:val="28"/>
+          <w:szCs w:val="28"/>
+        </w:rPr>
+        <w:t>This shows that rotor outer diameter has the largest effect on frequency with inner diameter and thickness having similar sensitivities. Maximum stress had a very low sensitivity for all variables. Maximum temperature was heavily dependent on rotor thickness. Volume was dependent most on outer diameter followed closely by thickness with inner diameter having a small impact.</w:t>
+      </w:r>
+    </w:p>
+    <w:p>
+      <w:pPr>
+        <w:spacing w:after="0" w:line="360" w:lineRule="auto"/>
+        <w:rPr>
+          <w:rFonts w:ascii="Cambria" w:hAnsi="Cambria" w:cs="Arial"/>
+          <w:sz w:val="28"/>
+          <w:szCs w:val="28"/>
+        </w:rPr>
+      </w:pPr>
+    </w:p>
+    <w:p>
+      <w:pPr>
+        <w:spacing w:after="0" w:line="360" w:lineRule="auto"/>
+        <w:rPr>
+          <w:rFonts w:ascii="Cambria" w:hAnsi="Cambria" w:cs="Arial"/>
+          <w:b/>
+          <w:bCs/>
+          <w:sz w:val="28"/>
+          <w:szCs w:val="28"/>
+        </w:rPr>
+      </w:pPr>
+      <w:r>
+        <w:rPr>
+          <w:rFonts w:ascii="Cambria" w:hAnsi="Cambria" w:cs="Arial"/>
+          <w:b/>
+          <w:bCs/>
+          <w:sz w:val="28"/>
+          <w:szCs w:val="28"/>
+        </w:rPr>
+        <w:t>Optimized Design vs Original</w:t>
+      </w:r>
+    </w:p>
+    <w:p>
+      <w:pPr>
+        <w:spacing w:after="0" w:line="360" w:lineRule="auto"/>
+        <w:rPr>
+          <w:rFonts w:ascii="Cambria" w:hAnsi="Cambria" w:cs="Arial"/>
+          <w:sz w:val="28"/>
+          <w:szCs w:val="28"/>
+        </w:rPr>
+      </w:pPr>
+      <w:r>
+        <w:rPr>
+          <w:rFonts w:ascii="Cambria" w:hAnsi="Cambria" w:cs="Arial"/>
+          <w:sz w:val="28"/>
+          <w:szCs w:val="28"/>
+        </w:rPr>
+        <w:tab/>
+        <w:t>The optimized design has a thickness of 17.946 mm, an outer diameter of 124 mm, and an inner diameter of 66.602 mm compared to the original 25mm, 125mm, and 75mm respectively. The optimized design is shown below:</w:t>
+      </w:r>
+    </w:p>
+    <w:p>
+      <w:pPr>
+        <w:spacing w:after="0" w:line="360" w:lineRule="auto"/>
+        <w:jc w:val="center"/>
+        <w:rPr>
+          <w:rFonts w:ascii="Cambria" w:hAnsi="Cambria" w:cs="Arial"/>
+          <w:sz w:val="28"/>
+          <w:szCs w:val="28"/>
+        </w:rPr>
+      </w:pPr>
+      <w:r>
+        <w:rPr>
+          <w:noProof/>
+        </w:rPr>
+        <w:lastRenderedPageBreak/>
+        <w:drawing>
+          <wp:inline distT="0" distB="0" distL="0" distR="0" wp14:anchorId="68CF18D3" wp14:editId="5C8864C0">
+            <wp:extent cx="3352800" cy="3361397"/>
+            <wp:effectExtent l="0" t="0" r="0" b="0"/>
+            <wp:docPr id="9" name="Picture 9" descr="A picture containing text, transport&#10;&#10;Description automatically generated"/>
+            <wp:cNvGraphicFramePr>
+              <a:graphicFrameLocks xmlns:a="http://schemas.openxmlformats.org/drawingml/2006/main" noChangeAspect="1"/>
+            </wp:cNvGraphicFramePr>
+            <a:graphic xmlns:a="http://schemas.openxmlformats.org/drawingml/2006/main">
+              <a:graphicData uri="http://schemas.openxmlformats.org/drawingml/2006/picture">
+                <pic:pic xmlns:pic="http://schemas.openxmlformats.org/drawingml/2006/picture">
+                  <pic:nvPicPr>
+                    <pic:cNvPr id="9" name="Picture 9" descr="A picture containing text, transport&#10;&#10;Description automatically generated"/>
+                    <pic:cNvPicPr/>
+                  </pic:nvPicPr>
+                  <pic:blipFill>
+                    <a:blip r:embed="rId14"/>
+                    <a:stretch>
+                      <a:fillRect/>
+                    </a:stretch>
+                  </pic:blipFill>
+                  <pic:spPr>
+                    <a:xfrm>
+                      <a:off x="0" y="0"/>
+                      <a:ext cx="3355935" cy="3364540"/>
+                    </a:xfrm>
+                    <a:prstGeom prst="rect">
+                      <a:avLst/>
+                    </a:prstGeom>
+                  </pic:spPr>
+                </pic:pic>
+              </a:graphicData>
+            </a:graphic>
+          </wp:inline>
+        </w:drawing>
+      </w:r>
+    </w:p>
+    <w:p>
+      <w:pPr>
+        <w:spacing w:after="0" w:line="360" w:lineRule="auto"/>
+        <w:ind w:firstLine="720"/>
+        <w:rPr>
+          <w:rFonts w:ascii="Cambria" w:hAnsi="Cambria" w:cs="Arial"/>
+          <w:sz w:val="28"/>
+          <w:szCs w:val="28"/>
+        </w:rPr>
+      </w:pPr>
+      <w:r>
+        <w:rPr>
+          <w:rFonts w:ascii="Cambria" w:hAnsi="Cambria" w:cs="Arial"/>
+          <w:sz w:val="28"/>
+          <w:szCs w:val="28"/>
+        </w:rPr>
+        <w:t xml:space="preserve">The original design had a volume of 996.67 mL, a maximum stress of 12.849 MPa, frequency of 1615.7 Hz, and a maximum temperature of 341.04°C. The new design returned 800.18 mL, 10.938 MPa, 1529.7, and 376.27°C respectively. The new design had a significantly reduced volume with </w:t>
+      </w:r>
+      <w:r>
+        <w:rPr>
+          <w:rFonts w:ascii="Cambria" w:hAnsi="Cambria" w:cs="Arial"/>
+          <w:sz w:val="28"/>
+          <w:szCs w:val="28"/>
+        </w:rPr>
+        <w:t>slight increases to frequency and temperature.</w:t>
+      </w:r>
+    </w:p>
+    <w:p>
+      <w:pPr>
+        <w:spacing w:after="0" w:line="360" w:lineRule="auto"/>
+        <w:ind w:firstLine="720"/>
+        <w:rPr>
+          <w:rFonts w:ascii="Cambria" w:hAnsi="Cambria" w:cs="Arial"/>
+          <w:sz w:val="28"/>
+          <w:szCs w:val="28"/>
+        </w:rPr>
+      </w:pPr>
+    </w:p>
+    <w:p>
+      <w:pPr>
+        <w:spacing w:after="0" w:line="360" w:lineRule="auto"/>
+        <w:ind w:firstLine="720"/>
+        <w:rPr>
+          <w:rFonts w:ascii="Cambria" w:hAnsi="Cambria" w:cs="Arial"/>
+          <w:sz w:val="28"/>
+          <w:szCs w:val="28"/>
+        </w:rPr>
+      </w:pPr>
+      <w:r>
+        <w:rPr>
+          <w:rFonts w:ascii="Cambria" w:hAnsi="Cambria" w:cs="Arial"/>
+          <w:sz w:val="28"/>
+          <w:szCs w:val="28"/>
+        </w:rPr>
+        <w:t>The results of the original design are shown below:</w:t>
+      </w:r>
+    </w:p>
+    <w:p>
+      <w:pPr>
+        <w:spacing w:after="0" w:line="360" w:lineRule="auto"/>
+        <w:jc w:val="center"/>
+        <w:rPr>
+          <w:rFonts w:ascii="Cambria" w:hAnsi="Cambria" w:cs="Arial"/>
+          <w:sz w:val="28"/>
+          <w:szCs w:val="28"/>
+        </w:rPr>
+      </w:pPr>
+      <w:r>
+        <w:rPr>
+          <w:noProof/>
+        </w:rPr>
+        <w:lastRenderedPageBreak/>
+        <w:drawing>
+          <wp:inline distT="0" distB="0" distL="0" distR="0" wp14:anchorId="525B966A" wp14:editId="668A18D4">
+            <wp:extent cx="3238500" cy="2597374"/>
+            <wp:effectExtent l="0" t="0" r="0" b="0"/>
+            <wp:docPr id="10" name="Picture 10" descr="A screenshot of a computer&#10;&#10;Description automatically generated with medium confidence"/>
+            <wp:cNvGraphicFramePr>
+              <a:graphicFrameLocks xmlns:a="http://schemas.openxmlformats.org/drawingml/2006/main" noChangeAspect="1"/>
+            </wp:cNvGraphicFramePr>
+            <a:graphic xmlns:a="http://schemas.openxmlformats.org/drawingml/2006/main">
+              <a:graphicData uri="http://schemas.openxmlformats.org/drawingml/2006/picture">
+                <pic:pic xmlns:pic="http://schemas.openxmlformats.org/drawingml/2006/picture">
+                  <pic:nvPicPr>
+                    <pic:cNvPr id="10" name="Picture 10" descr="A screenshot of a computer&#10;&#10;Description automatically generated with medium confidence"/>
+                    <pic:cNvPicPr/>
+                  </pic:nvPicPr>
+                  <pic:blipFill>
+                    <a:blip r:embed="rId15"/>
+                    <a:stretch>
+                      <a:fillRect/>
+                    </a:stretch>
+                  </pic:blipFill>
+                  <pic:spPr>
+                    <a:xfrm>
+                      <a:off x="0" y="0"/>
+                      <a:ext cx="3245406" cy="2602912"/>
+                    </a:xfrm>
+                    <a:prstGeom prst="rect">
+                      <a:avLst/>
+                    </a:prstGeom>
+                  </pic:spPr>
+                </pic:pic>
+              </a:graphicData>
+            </a:graphic>
+          </wp:inline>
+        </w:drawing>
+      </w:r>
+    </w:p>
+    <w:p>
+      <w:pPr>
+        <w:spacing w:after="0" w:line="360" w:lineRule="auto"/>
+        <w:jc w:val="center"/>
+        <w:rPr>
+          <w:rFonts w:ascii="Cambria" w:hAnsi="Cambria" w:cs="Arial"/>
+          <w:sz w:val="28"/>
+          <w:szCs w:val="28"/>
+        </w:rPr>
+      </w:pPr>
+      <w:r>
+        <w:rPr>
+          <w:noProof/>
+        </w:rPr>
+        <w:drawing>
+          <wp:inline distT="0" distB="0" distL="0" distR="0" wp14:anchorId="3DDEE04B" wp14:editId="46C5767D">
+            <wp:extent cx="3314700" cy="2283460"/>
+            <wp:effectExtent l="0" t="0" r="0" b="2540"/>
+            <wp:docPr id="11" name="Picture 11" descr="Chart, surface chart&#10;&#10;Description automatically generated"/>
+            <wp:cNvGraphicFramePr>
+              <a:graphicFrameLocks xmlns:a="http://schemas.openxmlformats.org/drawingml/2006/main" noChangeAspect="1"/>
+            </wp:cNvGraphicFramePr>
+            <a:graphic xmlns:a="http://schemas.openxmlformats.org/drawingml/2006/main">
+              <a:graphicData uri="http://schemas.openxmlformats.org/drawingml/2006/picture">
+                <pic:pic xmlns:pic="http://schemas.openxmlformats.org/drawingml/2006/picture">
+                  <pic:nvPicPr>
+                    <pic:cNvPr id="11" name="Picture 11" descr="Chart, surface chart&#10;&#10;Description automatically generated"/>
+                    <pic:cNvPicPr/>
+                  </pic:nvPicPr>
+                  <pic:blipFill>
+                    <a:blip r:embed="rId16"/>
+                    <a:stretch>
+                      <a:fillRect/>
+                    </a:stretch>
+                  </pic:blipFill>
+                  <pic:spPr>
+                    <a:xfrm>
+                      <a:off x="0" y="0"/>
+                      <a:ext cx="3319216" cy="2286571"/>
+                    </a:xfrm>
+                    <a:prstGeom prst="rect">
+                      <a:avLst/>
+                    </a:prstGeom>
+                  </pic:spPr>
+                </pic:pic>
+              </a:graphicData>
+            </a:graphic>
+          </wp:inline>
+        </w:drawing>
+      </w:r>
+    </w:p>
+    <w:p>
+      <w:pPr>
+        <w:spacing w:after="0" w:line="360" w:lineRule="auto"/>
+        <w:jc w:val="center"/>
+        <w:rPr>
+          <w:rFonts w:ascii="Cambria" w:hAnsi="Cambria" w:cs="Arial"/>
+          <w:sz w:val="28"/>
+          <w:szCs w:val="28"/>
+        </w:rPr>
+      </w:pPr>
+      <w:r>
+        <w:rPr>
+          <w:noProof/>
+        </w:rPr>
+        <w:drawing>
+          <wp:inline distT="0" distB="0" distL="0" distR="0" wp14:anchorId="3A6A0191" wp14:editId="44E6E083">
+            <wp:extent cx="3314700" cy="2291605"/>
+            <wp:effectExtent l="0" t="0" r="0" b="0"/>
+            <wp:docPr id="12" name="Picture 12" descr="Schematic&#10;&#10;Description automatically generated"/>
+            <wp:cNvGraphicFramePr>
+              <a:graphicFrameLocks xmlns:a="http://schemas.openxmlformats.org/drawingml/2006/main" noChangeAspect="1"/>
+            </wp:cNvGraphicFramePr>
+            <a:graphic xmlns:a="http://schemas.openxmlformats.org/drawingml/2006/main">
+              <a:graphicData uri="http://schemas.openxmlformats.org/drawingml/2006/picture">
+                <pic:pic xmlns:pic="http://schemas.openxmlformats.org/drawingml/2006/picture">
+                  <pic:nvPicPr>
+                    <pic:cNvPr id="12" name="Picture 12" descr="Schematic&#10;&#10;Description automatically generated"/>
+                    <pic:cNvPicPr/>
+                  </pic:nvPicPr>
+                  <pic:blipFill>
+                    <a:blip r:embed="rId17"/>
+                    <a:stretch>
+                      <a:fillRect/>
+                    </a:stretch>
+                  </pic:blipFill>
+                  <pic:spPr>
+                    <a:xfrm>
+                      <a:off x="0" y="0"/>
+                      <a:ext cx="3321474" cy="2296288"/>
+                    </a:xfrm>
+                    <a:prstGeom prst="rect">
+                      <a:avLst/>
+                    </a:prstGeom>
+                  </pic:spPr>
+                </pic:pic>
+              </a:graphicData>
+            </a:graphic>
+          </wp:inline>
+        </w:drawing>
+      </w:r>
+    </w:p>
+    <w:p>
+      <w:pPr>
+        <w:spacing w:after="0" w:line="360" w:lineRule="auto"/>
+        <w:rPr>
+          <w:rFonts w:ascii="Cambria" w:hAnsi="Cambria" w:cs="Arial"/>
+          <w:sz w:val="28"/>
+          <w:szCs w:val="28"/>
+        </w:rPr>
+      </w:pPr>
+    </w:p>
+    <w:p>
+      <w:pPr>
+        <w:spacing w:after="0" w:line="360" w:lineRule="auto"/>
+        <w:rPr>
+          <w:rFonts w:ascii="Cambria" w:hAnsi="Cambria" w:cs="Arial"/>
+          <w:sz w:val="28"/>
+          <w:szCs w:val="28"/>
+        </w:rPr>
+      </w:pPr>
+      <w:r>
+        <w:rPr>
+          <w:rFonts w:ascii="Cambria" w:hAnsi="Cambria" w:cs="Arial"/>
+          <w:sz w:val="28"/>
+          <w:szCs w:val="28"/>
+        </w:rPr>
+        <w:tab/>
+        <w:t>The results of the optimized design are shown below:</w:t>
+      </w:r>
+    </w:p>
+    <w:p>
+      <w:pPr>
+        <w:spacing w:after="0" w:line="360" w:lineRule="auto"/>
+        <w:jc w:val="center"/>
+        <w:rPr>
+          <w:rFonts w:ascii="Cambria" w:hAnsi="Cambria" w:cs="Arial"/>
+          <w:sz w:val="28"/>
+          <w:szCs w:val="28"/>
+        </w:rPr>
+      </w:pPr>
+      <w:r>
+        <w:rPr>
+          <w:noProof/>
+        </w:rPr>
+        <w:lastRenderedPageBreak/>
+        <w:drawing>
+          <wp:inline distT="0" distB="0" distL="0" distR="0" wp14:anchorId="50FC5AC2" wp14:editId="38800FCC">
+            <wp:extent cx="3352800" cy="2339079"/>
+            <wp:effectExtent l="0" t="0" r="0" b="4445"/>
+            <wp:docPr id="13" name="Picture 13" descr="Diagram&#10;&#10;Description automatically generated with medium confidence"/>
+            <wp:cNvGraphicFramePr>
+              <a:graphicFrameLocks xmlns:a="http://schemas.openxmlformats.org/drawingml/2006/main" noChangeAspect="1"/>
+            </wp:cNvGraphicFramePr>
+            <a:graphic xmlns:a="http://schemas.openxmlformats.org/drawingml/2006/main">
+              <a:graphicData uri="http://schemas.openxmlformats.org/drawingml/2006/picture">
+                <pic:pic xmlns:pic="http://schemas.openxmlformats.org/drawingml/2006/picture">
+                  <pic:nvPicPr>
+                    <pic:cNvPr id="13" name="Picture 13" descr="Diagram&#10;&#10;Description automatically generated with medium confidence"/>
+                    <pic:cNvPicPr/>
+                  </pic:nvPicPr>
+                  <pic:blipFill>
+                    <a:blip r:embed="rId18"/>
+                    <a:stretch>
+                      <a:fillRect/>
+                    </a:stretch>
+                  </pic:blipFill>
+                  <pic:spPr>
+                    <a:xfrm>
+                      <a:off x="0" y="0"/>
+                      <a:ext cx="3362896" cy="2346122"/>
+                    </a:xfrm>
+                    <a:prstGeom prst="rect">
+                      <a:avLst/>
+                    </a:prstGeom>
+                  </pic:spPr>
+                </pic:pic>
+              </a:graphicData>
+            </a:graphic>
+          </wp:inline>
+        </w:drawing>
+      </w:r>
+    </w:p>
+    <w:p>
+      <w:pPr>
+        <w:spacing w:after="0" w:line="360" w:lineRule="auto"/>
+        <w:jc w:val="center"/>
+        <w:rPr>
+          <w:rFonts w:ascii="Cambria" w:hAnsi="Cambria" w:cs="Arial"/>
+          <w:sz w:val="28"/>
+          <w:szCs w:val="28"/>
+        </w:rPr>
+      </w:pPr>
+      <w:r>
+        <w:rPr>
+          <w:noProof/>
+        </w:rPr>
+        <w:drawing>
+          <wp:inline distT="0" distB="0" distL="0" distR="0" wp14:anchorId="4ED05FE9" wp14:editId="110346F3">
+            <wp:extent cx="3248025" cy="2222260"/>
+            <wp:effectExtent l="0" t="0" r="0" b="6985"/>
+            <wp:docPr id="14" name="Picture 14" descr="Chart, surface chart&#10;&#10;Description automatically generated"/>
+            <wp:cNvGraphicFramePr>
+              <a:graphicFrameLocks xmlns:a="http://schemas.openxmlformats.org/drawingml/2006/main" noChangeAspect="1"/>
+            </wp:cNvGraphicFramePr>
+            <a:graphic xmlns:a="http://schemas.openxmlformats.org/drawingml/2006/main">
+              <a:graphicData uri="http://schemas.openxmlformats.org/drawingml/2006/picture">
+                <pic:pic xmlns:pic="http://schemas.openxmlformats.org/drawingml/2006/picture">
+                  <pic:nvPicPr>
+                    <pic:cNvPr id="14" name="Picture 14" descr="Chart, surface chart&#10;&#10;Description automatically generated"/>
+                    <pic:cNvPicPr/>
+                  </pic:nvPicPr>
+                  <pic:blipFill>
+                    <a:blip r:embed="rId19"/>
+                    <a:stretch>
+                      <a:fillRect/>
+                    </a:stretch>
+                  </pic:blipFill>
+                  <pic:spPr>
+                    <a:xfrm>
+                      <a:off x="0" y="0"/>
+                      <a:ext cx="3255476" cy="2227358"/>
+                    </a:xfrm>
+                    <a:prstGeom prst="rect">
+                      <a:avLst/>
+                    </a:prstGeom>
+                  </pic:spPr>
+                </pic:pic>
+              </a:graphicData>
+            </a:graphic>
+          </wp:inline>
+        </w:drawing>
+      </w:r>
+    </w:p>
+    <w:p>
+      <w:pPr>
+        <w:spacing w:after="0" w:line="360" w:lineRule="auto"/>
+        <w:jc w:val="center"/>
+        <w:rPr>
+          <w:rFonts w:ascii="Cambria" w:hAnsi="Cambria" w:cs="Arial"/>
+          <w:sz w:val="28"/>
+          <w:szCs w:val="28"/>
+        </w:rPr>
+      </w:pPr>
+      <w:r>
+        <w:rPr>
+          <w:noProof/>
+        </w:rPr>
+        <w:drawing>
+          <wp:inline distT="0" distB="0" distL="0" distR="0" wp14:anchorId="259E292E" wp14:editId="7C7FABB9">
+            <wp:extent cx="3314700" cy="2284169"/>
+            <wp:effectExtent l="0" t="0" r="0" b="1905"/>
+            <wp:docPr id="15" name="Picture 15" descr="Logo&#10;&#10;Description automatically generated"/>
+            <wp:cNvGraphicFramePr>
+              <a:graphicFrameLocks xmlns:a="http://schemas.openxmlformats.org/drawingml/2006/main" noChangeAspect="1"/>
+            </wp:cNvGraphicFramePr>
+            <a:graphic xmlns:a="http://schemas.openxmlformats.org/drawingml/2006/main">
+              <a:graphicData uri="http://schemas.openxmlformats.org/drawingml/2006/picture">
+                <pic:pic xmlns:pic="http://schemas.openxmlformats.org/drawingml/2006/picture">
+                  <pic:nvPicPr>
+                    <pic:cNvPr id="15" name="Picture 15" descr="Logo&#10;&#10;Description automatically generated"/>
+                    <pic:cNvPicPr/>
+                  </pic:nvPicPr>
+                  <pic:blipFill>
+                    <a:blip r:embed="rId20"/>
+                    <a:stretch>
+                      <a:fillRect/>
+                    </a:stretch>
+                  </pic:blipFill>
+                  <pic:spPr>
+                    <a:xfrm>
+                      <a:off x="0" y="0"/>
+                      <a:ext cx="3320441" cy="2288125"/>
+                    </a:xfrm>
+                    <a:prstGeom prst="rect">
+                      <a:avLst/>
+                    </a:prstGeom>
+                  </pic:spPr>
+                </pic:pic>
+              </a:graphicData>
+            </a:graphic>
+          </wp:inline>
+        </w:drawing>
+      </w:r>
+    </w:p>
+    <w:p>
+      <w:pPr>
+        <w:spacing w:after="0" w:line="360" w:lineRule="auto"/>
+        <w:rPr>
+          <w:rFonts w:ascii="Cambria" w:hAnsi="Cambria" w:cs="Arial"/>
+          <w:sz w:val="28"/>
+          <w:szCs w:val="28"/>
+        </w:rPr>
+      </w:pPr>
+    </w:p>
+    <w:p>
+      <w:pPr>
+        <w:rPr>
+          <w:rFonts w:ascii="Cambria" w:hAnsi="Cambria" w:cs="Arial"/>
+          <w:sz w:val="28"/>
+          <w:szCs w:val="28"/>
+        </w:rPr>
+      </w:pPr>
     </w:p>
     <w:sectPr>
       <w:pgSz w:w="12240" w:h="15840"/>
@@ -1281,6 +2260,7 @@
   <w:style w:type="paragraph" w:default="1" w:styleId="Normal">
     <w:name w:val="Normal"/>
     <w:qFormat/>
+    <w:rsid w:val="00076657"/>
   </w:style>
   <w:style w:type="character" w:default="1" w:styleId="DefaultParagraphFont">
     <w:name w:val="Default Paragraph Font"/>
@@ -1616,4 +2596,16 @@
     </a:ext>
   </a:extLst>
 </a:theme>
+</file>
+
+<file path=customXml/item1.xml><?xml version="1.0" encoding="utf-8"?>
+<b:Sources xmlns:b="http://schemas.openxmlformats.org/officeDocument/2006/bibliography" xmlns="http://schemas.openxmlformats.org/officeDocument/2006/bibliography" SelectedStyle="\APASixthEditionOfficeOnline.xsl" StyleName="APA" Version="6"/>
+</file>
+
+<file path=customXml/itemProps1.xml><?xml version="1.0" encoding="utf-8"?>
+<ds:datastoreItem xmlns:ds="http://schemas.openxmlformats.org/officeDocument/2006/customXml" ds:itemID="{2AFAE374-993B-4041-8903-8660668A47DC}">
+  <ds:schemaRefs>
+    <ds:schemaRef ds:uri="http://schemas.openxmlformats.org/officeDocument/2006/bibliography"/>
+  </ds:schemaRefs>
+</ds:datastoreItem>
 </file>
</xml_diff>